<commit_message>
fixed pseudo code and added it to the submission doc
</commit_message>
<xml_diff>
--- a/project-submission.docx
+++ b/project-submission.docx
@@ -186,7 +186,57 @@
           <w:i/>
           <w:iCs/>
         </w:rPr>
-        <w:t>Write pseudocode here.</w:t>
+        <w:drawing>
+          <wp:inline distT="0" distB="0" distL="0" distR="0" wp14:anchorId="1883F63D" wp14:editId="70FBA92A">
+            <wp:extent cx="5943600" cy="939165"/>
+            <wp:effectExtent l="0" t="0" r="0" b="0"/>
+            <wp:docPr id="1178154633" name="Picture 1"/>
+            <wp:cNvGraphicFramePr>
+              <a:graphicFrameLocks xmlns:a="http://schemas.openxmlformats.org/drawingml/2006/main" noChangeAspect="1"/>
+            </wp:cNvGraphicFramePr>
+            <a:graphic xmlns:a="http://schemas.openxmlformats.org/drawingml/2006/main">
+              <a:graphicData uri="http://schemas.openxmlformats.org/drawingml/2006/picture">
+                <pic:pic xmlns:pic="http://schemas.openxmlformats.org/drawingml/2006/picture">
+                  <pic:nvPicPr>
+                    <pic:cNvPr id="1178154633" name=""/>
+                    <pic:cNvPicPr/>
+                  </pic:nvPicPr>
+                  <pic:blipFill>
+                    <a:blip r:embed="rId10"/>
+                    <a:stretch>
+                      <a:fillRect/>
+                    </a:stretch>
+                  </pic:blipFill>
+                  <pic:spPr>
+                    <a:xfrm>
+                      <a:off x="0" y="0"/>
+                      <a:ext cx="5943600" cy="939165"/>
+                    </a:xfrm>
+                    <a:prstGeom prst="rect">
+                      <a:avLst/>
+                    </a:prstGeom>
+                  </pic:spPr>
+                </pic:pic>
+              </a:graphicData>
+            </a:graphic>
+          </wp:inline>
+        </w:drawing>
+      </w:r>
+      <w:r>
+        <w:rPr>
+          <w:i/>
+          <w:iCs/>
+        </w:rPr>
+        <w:t>Flowchart here.</w:t>
+      </w:r>
+    </w:p>
+    <w:p>
+      <w:pPr>
+        <w:pStyle w:val="Heading3"/>
+      </w:pPr>
+      <w:r>
+        <w:lastRenderedPageBreak/>
+        <w:t>Updating an Existing Product</w:t>
       </w:r>
     </w:p>
     <w:p>
@@ -202,6 +252,47 @@
           <w:i/>
           <w:iCs/>
         </w:rPr>
+        <w:drawing>
+          <wp:inline distT="0" distB="0" distL="0" distR="0" wp14:anchorId="653EE1DE" wp14:editId="6F00E769">
+            <wp:extent cx="5943600" cy="2666365"/>
+            <wp:effectExtent l="0" t="0" r="0" b="635"/>
+            <wp:docPr id="1946849358" name="Picture 1"/>
+            <wp:cNvGraphicFramePr>
+              <a:graphicFrameLocks xmlns:a="http://schemas.openxmlformats.org/drawingml/2006/main" noChangeAspect="1"/>
+            </wp:cNvGraphicFramePr>
+            <a:graphic xmlns:a="http://schemas.openxmlformats.org/drawingml/2006/main">
+              <a:graphicData uri="http://schemas.openxmlformats.org/drawingml/2006/picture">
+                <pic:pic xmlns:pic="http://schemas.openxmlformats.org/drawingml/2006/picture">
+                  <pic:nvPicPr>
+                    <pic:cNvPr id="1946849358" name=""/>
+                    <pic:cNvPicPr/>
+                  </pic:nvPicPr>
+                  <pic:blipFill>
+                    <a:blip r:embed="rId11"/>
+                    <a:stretch>
+                      <a:fillRect/>
+                    </a:stretch>
+                  </pic:blipFill>
+                  <pic:spPr>
+                    <a:xfrm>
+                      <a:off x="0" y="0"/>
+                      <a:ext cx="5943600" cy="2666365"/>
+                    </a:xfrm>
+                    <a:prstGeom prst="rect">
+                      <a:avLst/>
+                    </a:prstGeom>
+                  </pic:spPr>
+                </pic:pic>
+              </a:graphicData>
+            </a:graphic>
+          </wp:inline>
+        </w:drawing>
+      </w:r>
+      <w:r>
+        <w:rPr>
+          <w:i/>
+          <w:iCs/>
+        </w:rPr>
         <w:t>Flowchart here.</w:t>
       </w:r>
     </w:p>
@@ -210,7 +301,10 @@
         <w:pStyle w:val="Heading3"/>
       </w:pPr>
       <w:r>
-        <w:t>Updating an Existing Product</w:t>
+        <w:t>Removing</w:t>
+      </w:r>
+      <w:r>
+        <w:t xml:space="preserve"> an Existing Product</w:t>
       </w:r>
     </w:p>
     <w:p>
@@ -226,17 +320,42 @@
           <w:i/>
           <w:iCs/>
         </w:rPr>
-        <w:t>Write pseudocode here.</w:t>
-      </w:r>
-    </w:p>
-    <w:p>
-      <w:pPr>
-        <w:ind w:left="360"/>
-        <w:rPr>
-          <w:i/>
-          <w:iCs/>
-        </w:rPr>
-      </w:pPr>
+        <w:drawing>
+          <wp:inline distT="0" distB="0" distL="0" distR="0" wp14:anchorId="26233AAB" wp14:editId="5018CD58">
+            <wp:extent cx="5943600" cy="2694940"/>
+            <wp:effectExtent l="0" t="0" r="0" b="0"/>
+            <wp:docPr id="2013586510" name="Picture 1"/>
+            <wp:cNvGraphicFramePr>
+              <a:graphicFrameLocks xmlns:a="http://schemas.openxmlformats.org/drawingml/2006/main" noChangeAspect="1"/>
+            </wp:cNvGraphicFramePr>
+            <a:graphic xmlns:a="http://schemas.openxmlformats.org/drawingml/2006/main">
+              <a:graphicData uri="http://schemas.openxmlformats.org/drawingml/2006/picture">
+                <pic:pic xmlns:pic="http://schemas.openxmlformats.org/drawingml/2006/picture">
+                  <pic:nvPicPr>
+                    <pic:cNvPr id="2013586510" name=""/>
+                    <pic:cNvPicPr/>
+                  </pic:nvPicPr>
+                  <pic:blipFill>
+                    <a:blip r:embed="rId12"/>
+                    <a:stretch>
+                      <a:fillRect/>
+                    </a:stretch>
+                  </pic:blipFill>
+                  <pic:spPr>
+                    <a:xfrm>
+                      <a:off x="0" y="0"/>
+                      <a:ext cx="5943600" cy="2694940"/>
+                    </a:xfrm>
+                    <a:prstGeom prst="rect">
+                      <a:avLst/>
+                    </a:prstGeom>
+                  </pic:spPr>
+                </pic:pic>
+              </a:graphicData>
+            </a:graphic>
+          </wp:inline>
+        </w:drawing>
+      </w:r>
       <w:r>
         <w:rPr>
           <w:i/>
@@ -250,69 +369,53 @@
         <w:pStyle w:val="Heading3"/>
       </w:pPr>
       <w:r>
-        <w:t>Removing</w:t>
-      </w:r>
-      <w:r>
-        <w:t xml:space="preserve"> an Existing Product</w:t>
-      </w:r>
-    </w:p>
-    <w:p>
-      <w:pPr>
-        <w:ind w:left="360"/>
-        <w:rPr>
-          <w:i/>
-          <w:iCs/>
-        </w:rPr>
-      </w:pPr>
-      <w:r>
-        <w:rPr>
-          <w:i/>
-          <w:iCs/>
-        </w:rPr>
-        <w:t>Write pseudocode here.</w:t>
-      </w:r>
-    </w:p>
-    <w:p>
-      <w:pPr>
-        <w:ind w:left="360"/>
-        <w:rPr>
-          <w:i/>
-          <w:iCs/>
-        </w:rPr>
-      </w:pPr>
-      <w:r>
-        <w:rPr>
-          <w:i/>
-          <w:iCs/>
-        </w:rPr>
-        <w:t>Flowchart here.</w:t>
-      </w:r>
-    </w:p>
-    <w:p>
-      <w:pPr>
-        <w:pStyle w:val="Heading3"/>
-      </w:pPr>
-      <w:r>
+        <w:lastRenderedPageBreak/>
         <w:t>Linear Search</w:t>
       </w:r>
     </w:p>
     <w:p>
-      <w:pPr>
-        <w:ind w:left="360"/>
-        <w:rPr>
-          <w:i/>
-          <w:iCs/>
-        </w:rPr>
-      </w:pPr>
-      <w:r>
-        <w:rPr>
-          <w:i/>
-          <w:iCs/>
-        </w:rPr>
-        <w:t>Write pseudocode here.</w:t>
-      </w:r>
-    </w:p>
-    <w:p/>
+      <w:r>
+        <w:rPr>
+          <w:i/>
+          <w:iCs/>
+        </w:rPr>
+        <w:drawing>
+          <wp:inline distT="0" distB="0" distL="0" distR="0" wp14:anchorId="1248B895" wp14:editId="0ADDEE5A">
+            <wp:extent cx="5506218" cy="3639058"/>
+            <wp:effectExtent l="0" t="0" r="0" b="0"/>
+            <wp:docPr id="891861478" name="Picture 1"/>
+            <wp:cNvGraphicFramePr>
+              <a:graphicFrameLocks xmlns:a="http://schemas.openxmlformats.org/drawingml/2006/main" noChangeAspect="1"/>
+            </wp:cNvGraphicFramePr>
+            <a:graphic xmlns:a="http://schemas.openxmlformats.org/drawingml/2006/main">
+              <a:graphicData uri="http://schemas.openxmlformats.org/drawingml/2006/picture">
+                <pic:pic xmlns:pic="http://schemas.openxmlformats.org/drawingml/2006/picture">
+                  <pic:nvPicPr>
+                    <pic:cNvPr id="891861478" name=""/>
+                    <pic:cNvPicPr/>
+                  </pic:nvPicPr>
+                  <pic:blipFill>
+                    <a:blip r:embed="rId13"/>
+                    <a:stretch>
+                      <a:fillRect/>
+                    </a:stretch>
+                  </pic:blipFill>
+                  <pic:spPr>
+                    <a:xfrm>
+                      <a:off x="0" y="0"/>
+                      <a:ext cx="5506218" cy="3639058"/>
+                    </a:xfrm>
+                    <a:prstGeom prst="rect">
+                      <a:avLst/>
+                    </a:prstGeom>
+                  </pic:spPr>
+                </pic:pic>
+              </a:graphicData>
+            </a:graphic>
+          </wp:inline>
+        </w:drawing>
+      </w:r>
+    </w:p>
     <w:p>
       <w:pPr>
         <w:pStyle w:val="Heading3"/>
@@ -324,18 +427,147 @@
     </w:p>
     <w:p>
       <w:pPr>
+        <w:pStyle w:val="Heading3"/>
+      </w:pPr>
+      <w:r>
+        <w:rPr>
+          <w:rFonts w:eastAsiaTheme="minorHAnsi" w:cstheme="minorBidi"/>
+          <w:i/>
+          <w:iCs/>
+          <w:color w:val="auto"/>
+          <w:sz w:val="24"/>
+          <w:szCs w:val="24"/>
+        </w:rPr>
+        <w:drawing>
+          <wp:inline distT="0" distB="0" distL="0" distR="0" wp14:anchorId="386F06F9" wp14:editId="1C3FE776">
+            <wp:extent cx="5943600" cy="3860800"/>
+            <wp:effectExtent l="0" t="0" r="0" b="6350"/>
+            <wp:docPr id="736648109" name="Picture 1"/>
+            <wp:cNvGraphicFramePr>
+              <a:graphicFrameLocks xmlns:a="http://schemas.openxmlformats.org/drawingml/2006/main" noChangeAspect="1"/>
+            </wp:cNvGraphicFramePr>
+            <a:graphic xmlns:a="http://schemas.openxmlformats.org/drawingml/2006/main">
+              <a:graphicData uri="http://schemas.openxmlformats.org/drawingml/2006/picture">
+                <pic:pic xmlns:pic="http://schemas.openxmlformats.org/drawingml/2006/picture">
+                  <pic:nvPicPr>
+                    <pic:cNvPr id="736648109" name=""/>
+                    <pic:cNvPicPr/>
+                  </pic:nvPicPr>
+                  <pic:blipFill>
+                    <a:blip r:embed="rId14"/>
+                    <a:stretch>
+                      <a:fillRect/>
+                    </a:stretch>
+                  </pic:blipFill>
+                  <pic:spPr>
+                    <a:xfrm>
+                      <a:off x="0" y="0"/>
+                      <a:ext cx="5943600" cy="3860800"/>
+                    </a:xfrm>
+                    <a:prstGeom prst="rect">
+                      <a:avLst/>
+                    </a:prstGeom>
+                  </pic:spPr>
+                </pic:pic>
+              </a:graphicData>
+            </a:graphic>
+          </wp:inline>
+        </w:drawing>
+      </w:r>
+      <w:r>
+        <w:br/>
+      </w:r>
+      <w:r>
+        <w:t>Bubble or Merge Sort</w:t>
+      </w:r>
+    </w:p>
+    <w:p>
+      <w:r>
+        <w:rPr>
+          <w:i/>
+          <w:iCs/>
+        </w:rPr>
+        <w:drawing>
+          <wp:inline distT="0" distB="0" distL="0" distR="0" wp14:anchorId="0FE8B524" wp14:editId="57E9320D">
+            <wp:extent cx="5943600" cy="3448050"/>
+            <wp:effectExtent l="0" t="0" r="0" b="0"/>
+            <wp:docPr id="643220914" name="Picture 1"/>
+            <wp:cNvGraphicFramePr>
+              <a:graphicFrameLocks xmlns:a="http://schemas.openxmlformats.org/drawingml/2006/main" noChangeAspect="1"/>
+            </wp:cNvGraphicFramePr>
+            <a:graphic xmlns:a="http://schemas.openxmlformats.org/drawingml/2006/main">
+              <a:graphicData uri="http://schemas.openxmlformats.org/drawingml/2006/picture">
+                <pic:pic xmlns:pic="http://schemas.openxmlformats.org/drawingml/2006/picture">
+                  <pic:nvPicPr>
+                    <pic:cNvPr id="643220914" name=""/>
+                    <pic:cNvPicPr/>
+                  </pic:nvPicPr>
+                  <pic:blipFill>
+                    <a:blip r:embed="rId15"/>
+                    <a:stretch>
+                      <a:fillRect/>
+                    </a:stretch>
+                  </pic:blipFill>
+                  <pic:spPr>
+                    <a:xfrm>
+                      <a:off x="0" y="0"/>
+                      <a:ext cx="5943600" cy="3448050"/>
+                    </a:xfrm>
+                    <a:prstGeom prst="rect">
+                      <a:avLst/>
+                    </a:prstGeom>
+                  </pic:spPr>
+                </pic:pic>
+              </a:graphicData>
+            </a:graphic>
+          </wp:inline>
+        </w:drawing>
+      </w:r>
+    </w:p>
+    <w:p>
+      <w:pPr>
+        <w:pStyle w:val="Heading2"/>
+      </w:pPr>
+      <w:r>
+        <w:lastRenderedPageBreak/>
+        <w:t>Justification of Algorithm Choice</w:t>
+      </w:r>
+    </w:p>
+    <w:p>
+      <w:r>
+        <w:rPr>
+          <w:i/>
+          <w:iCs/>
+        </w:rPr>
+        <w:t xml:space="preserve">       Write justification here.</w:t>
+      </w:r>
+    </w:p>
+    <w:p>
+      <w:pPr>
+        <w:pStyle w:val="Heading1"/>
+      </w:pPr>
+      <w:r>
+        <w:t>3. Sales Processing Module</w:t>
+      </w:r>
+    </w:p>
+    <w:p>
+      <w:pPr>
+        <w:pStyle w:val="Heading2"/>
+      </w:pPr>
+      <w:r>
+        <w:t>Problem Analysis and Decomposition for this module</w:t>
+      </w:r>
+    </w:p>
+    <w:p>
+      <w:pPr>
         <w:ind w:left="360"/>
-        <w:rPr>
-          <w:i/>
-          <w:iCs/>
-        </w:rPr>
-      </w:pPr>
-      <w:r>
-        <w:rPr>
-          <w:i/>
-          <w:iCs/>
-        </w:rPr>
-        <w:t>Write pseudocode here.</w:t>
+      </w:pPr>
+      <w:r>
+        <w:rPr>
+          <w:i/>
+          <w:iCs/>
+        </w:rPr>
+        <w:t>Write solution here.</w:t>
       </w:r>
     </w:p>
     <w:p>
@@ -343,10 +575,7 @@
         <w:pStyle w:val="Heading3"/>
       </w:pPr>
       <w:r>
-        <w:br/>
-      </w:r>
-      <w:r>
-        <w:t>Bubble or Merge Sort</w:t>
+        <w:t>Processing a Transaction</w:t>
       </w:r>
     </w:p>
     <w:p>
@@ -362,7 +591,602 @@
           <w:i/>
           <w:iCs/>
         </w:rPr>
-        <w:t>Write pseudocode here.</w:t>
+        <w:drawing>
+          <wp:inline distT="0" distB="0" distL="0" distR="0" wp14:anchorId="714DD1A9" wp14:editId="2FAB9114">
+            <wp:extent cx="5943600" cy="3674745"/>
+            <wp:effectExtent l="0" t="0" r="0" b="1905"/>
+            <wp:docPr id="1380374722" name="Picture 1"/>
+            <wp:cNvGraphicFramePr>
+              <a:graphicFrameLocks xmlns:a="http://schemas.openxmlformats.org/drawingml/2006/main" noChangeAspect="1"/>
+            </wp:cNvGraphicFramePr>
+            <a:graphic xmlns:a="http://schemas.openxmlformats.org/drawingml/2006/main">
+              <a:graphicData uri="http://schemas.openxmlformats.org/drawingml/2006/picture">
+                <pic:pic xmlns:pic="http://schemas.openxmlformats.org/drawingml/2006/picture">
+                  <pic:nvPicPr>
+                    <pic:cNvPr id="1380374722" name=""/>
+                    <pic:cNvPicPr/>
+                  </pic:nvPicPr>
+                  <pic:blipFill>
+                    <a:blip r:embed="rId16"/>
+                    <a:stretch>
+                      <a:fillRect/>
+                    </a:stretch>
+                  </pic:blipFill>
+                  <pic:spPr>
+                    <a:xfrm>
+                      <a:off x="0" y="0"/>
+                      <a:ext cx="5943600" cy="3674745"/>
+                    </a:xfrm>
+                    <a:prstGeom prst="rect">
+                      <a:avLst/>
+                    </a:prstGeom>
+                  </pic:spPr>
+                </pic:pic>
+              </a:graphicData>
+            </a:graphic>
+          </wp:inline>
+        </w:drawing>
+      </w:r>
+      <w:r>
+        <w:rPr>
+          <w:i/>
+          <w:iCs/>
+        </w:rPr>
+        <w:t>Flowchart here.</w:t>
+      </w:r>
+    </w:p>
+    <w:p>
+      <w:pPr>
+        <w:pStyle w:val="Heading3"/>
+      </w:pPr>
+      <w:r>
+        <w:lastRenderedPageBreak/>
+        <w:t>Generating Receipts</w:t>
+      </w:r>
+    </w:p>
+    <w:p>
+      <w:pPr>
+        <w:ind w:left="360"/>
+        <w:rPr>
+          <w:i/>
+          <w:iCs/>
+        </w:rPr>
+      </w:pPr>
+      <w:r>
+        <w:rPr>
+          <w:i/>
+          <w:iCs/>
+        </w:rPr>
+        <w:drawing>
+          <wp:inline distT="0" distB="0" distL="0" distR="0" wp14:anchorId="226A19EB" wp14:editId="305E930A">
+            <wp:extent cx="5943600" cy="4108450"/>
+            <wp:effectExtent l="0" t="0" r="0" b="6350"/>
+            <wp:docPr id="2044276725" name="Picture 1"/>
+            <wp:cNvGraphicFramePr>
+              <a:graphicFrameLocks xmlns:a="http://schemas.openxmlformats.org/drawingml/2006/main" noChangeAspect="1"/>
+            </wp:cNvGraphicFramePr>
+            <a:graphic xmlns:a="http://schemas.openxmlformats.org/drawingml/2006/main">
+              <a:graphicData uri="http://schemas.openxmlformats.org/drawingml/2006/picture">
+                <pic:pic xmlns:pic="http://schemas.openxmlformats.org/drawingml/2006/picture">
+                  <pic:nvPicPr>
+                    <pic:cNvPr id="2044276725" name=""/>
+                    <pic:cNvPicPr/>
+                  </pic:nvPicPr>
+                  <pic:blipFill>
+                    <a:blip r:embed="rId17"/>
+                    <a:stretch>
+                      <a:fillRect/>
+                    </a:stretch>
+                  </pic:blipFill>
+                  <pic:spPr>
+                    <a:xfrm>
+                      <a:off x="0" y="0"/>
+                      <a:ext cx="5943600" cy="4108450"/>
+                    </a:xfrm>
+                    <a:prstGeom prst="rect">
+                      <a:avLst/>
+                    </a:prstGeom>
+                  </pic:spPr>
+                </pic:pic>
+              </a:graphicData>
+            </a:graphic>
+          </wp:inline>
+        </w:drawing>
+      </w:r>
+      <w:r>
+        <w:rPr>
+          <w:i/>
+          <w:iCs/>
+        </w:rPr>
+        <w:t>Flowchart here.</w:t>
+      </w:r>
+    </w:p>
+    <w:p>
+      <w:pPr>
+        <w:pStyle w:val="Heading3"/>
+      </w:pPr>
+      <w:r>
+        <w:t>Discount Calculation</w:t>
+      </w:r>
+    </w:p>
+    <w:p>
+      <w:pPr>
+        <w:ind w:left="360"/>
+        <w:rPr>
+          <w:i/>
+          <w:iCs/>
+        </w:rPr>
+      </w:pPr>
+      <w:r>
+        <w:rPr>
+          <w:i/>
+          <w:iCs/>
+        </w:rPr>
+        <w:drawing>
+          <wp:inline distT="0" distB="0" distL="0" distR="0" wp14:anchorId="141E4AE4" wp14:editId="3949423D">
+            <wp:extent cx="5943600" cy="2759710"/>
+            <wp:effectExtent l="0" t="0" r="0" b="2540"/>
+            <wp:docPr id="1237923787" name="Picture 1"/>
+            <wp:cNvGraphicFramePr>
+              <a:graphicFrameLocks xmlns:a="http://schemas.openxmlformats.org/drawingml/2006/main" noChangeAspect="1"/>
+            </wp:cNvGraphicFramePr>
+            <a:graphic xmlns:a="http://schemas.openxmlformats.org/drawingml/2006/main">
+              <a:graphicData uri="http://schemas.openxmlformats.org/drawingml/2006/picture">
+                <pic:pic xmlns:pic="http://schemas.openxmlformats.org/drawingml/2006/picture">
+                  <pic:nvPicPr>
+                    <pic:cNvPr id="1237923787" name=""/>
+                    <pic:cNvPicPr/>
+                  </pic:nvPicPr>
+                  <pic:blipFill>
+                    <a:blip r:embed="rId18"/>
+                    <a:stretch>
+                      <a:fillRect/>
+                    </a:stretch>
+                  </pic:blipFill>
+                  <pic:spPr>
+                    <a:xfrm>
+                      <a:off x="0" y="0"/>
+                      <a:ext cx="5943600" cy="2759710"/>
+                    </a:xfrm>
+                    <a:prstGeom prst="rect">
+                      <a:avLst/>
+                    </a:prstGeom>
+                  </pic:spPr>
+                </pic:pic>
+              </a:graphicData>
+            </a:graphic>
+          </wp:inline>
+        </w:drawing>
+      </w:r>
+      <w:r>
+        <w:rPr>
+          <w:i/>
+          <w:iCs/>
+        </w:rPr>
+        <w:t>Flowchart here.</w:t>
+      </w:r>
+    </w:p>
+    <w:p>
+      <w:pPr>
+        <w:pStyle w:val="Heading1"/>
+      </w:pPr>
+      <w:r>
+        <w:lastRenderedPageBreak/>
+        <w:t>4. Reporting Module</w:t>
+      </w:r>
+    </w:p>
+    <w:p>
+      <w:pPr>
+        <w:pStyle w:val="Heading2"/>
+      </w:pPr>
+      <w:r>
+        <w:t>Statistical Analysis</w:t>
+      </w:r>
+    </w:p>
+    <w:p>
+      <w:pPr>
+        <w:rPr>
+          <w:i/>
+          <w:iCs/>
+        </w:rPr>
+      </w:pPr>
+      <w:r>
+        <w:rPr>
+          <w:i/>
+          <w:iCs/>
+        </w:rPr>
+        <w:t>Problem Analysis and Decomposition</w:t>
+      </w:r>
+    </w:p>
+    <w:p>
+      <w:pPr>
+        <w:rPr>
+          <w:i/>
+          <w:iCs/>
+        </w:rPr>
+      </w:pPr>
+      <w:r>
+        <w:rPr>
+          <w:i/>
+          <w:iCs/>
+        </w:rPr>
+        <w:t>Write solution here.</w:t>
+      </w:r>
+    </w:p>
+    <w:p>
+      <w:pPr>
+        <w:pStyle w:val="Heading2"/>
+      </w:pPr>
+      <w:r>
+        <w:t>Product Analysis</w:t>
+      </w:r>
+    </w:p>
+    <w:p>
+      <w:pPr>
+        <w:rPr>
+          <w:i/>
+          <w:iCs/>
+        </w:rPr>
+      </w:pPr>
+      <w:r>
+        <w:rPr>
+          <w:i/>
+          <w:iCs/>
+        </w:rPr>
+        <w:t>Problem Analysis and Decomposition</w:t>
+      </w:r>
+    </w:p>
+    <w:p>
+      <w:pPr>
+        <w:rPr>
+          <w:i/>
+          <w:iCs/>
+        </w:rPr>
+      </w:pPr>
+      <w:r>
+        <w:rPr>
+          <w:i/>
+          <w:iCs/>
+        </w:rPr>
+        <w:t>Write solution here.</w:t>
+      </w:r>
+    </w:p>
+    <w:p>
+      <w:pPr>
+        <w:pStyle w:val="Heading2"/>
+      </w:pPr>
+      <w:r>
+        <w:t>Correlation Analysis</w:t>
+      </w:r>
+    </w:p>
+    <w:p>
+      <w:pPr>
+        <w:rPr>
+          <w:i/>
+          <w:iCs/>
+        </w:rPr>
+      </w:pPr>
+      <w:r>
+        <w:rPr>
+          <w:i/>
+          <w:iCs/>
+        </w:rPr>
+        <w:t>Problem Analysis and Decomposition</w:t>
+      </w:r>
+    </w:p>
+    <w:p>
+      <w:pPr>
+        <w:rPr>
+          <w:i/>
+          <w:iCs/>
+        </w:rPr>
+      </w:pPr>
+      <w:r>
+        <w:rPr>
+          <w:i/>
+          <w:iCs/>
+        </w:rPr>
+        <w:t>Write solution here.</w:t>
+      </w:r>
+    </w:p>
+    <w:p>
+      <w:pPr>
+        <w:pStyle w:val="Heading2"/>
+      </w:pPr>
+      <w:r>
+        <w:t>Probability Analysis</w:t>
+      </w:r>
+    </w:p>
+    <w:p>
+      <w:pPr>
+        <w:rPr>
+          <w:i/>
+          <w:iCs/>
+        </w:rPr>
+      </w:pPr>
+      <w:r>
+        <w:rPr>
+          <w:i/>
+          <w:iCs/>
+        </w:rPr>
+        <w:t>Problem Analysis and Decomposition</w:t>
+      </w:r>
+    </w:p>
+    <w:p>
+      <w:pPr>
+        <w:rPr>
+          <w:i/>
+          <w:iCs/>
+        </w:rPr>
+      </w:pPr>
+      <w:r>
+        <w:rPr>
+          <w:i/>
+          <w:iCs/>
+        </w:rPr>
+        <w:t>Write solution here.</w:t>
+      </w:r>
+    </w:p>
+    <w:p>
+      <w:pPr>
+        <w:pStyle w:val="Heading2"/>
+      </w:pPr>
+      <w:r>
+        <w:t>Trend Analysis</w:t>
+      </w:r>
+    </w:p>
+    <w:p>
+      <w:pPr>
+        <w:rPr>
+          <w:i/>
+          <w:iCs/>
+        </w:rPr>
+      </w:pPr>
+      <w:r>
+        <w:rPr>
+          <w:i/>
+          <w:iCs/>
+        </w:rPr>
+        <w:t>Problem Analysis and Decomposition</w:t>
+      </w:r>
+    </w:p>
+    <w:p>
+      <w:pPr>
+        <w:rPr>
+          <w:i/>
+          <w:iCs/>
+        </w:rPr>
+      </w:pPr>
+      <w:r>
+        <w:rPr>
+          <w:i/>
+          <w:iCs/>
+        </w:rPr>
+        <w:t>Write solution here.</w:t>
+      </w:r>
+    </w:p>
+    <w:p>
+      <w:pPr>
+        <w:pStyle w:val="Heading1"/>
+      </w:pPr>
+      <w:r>
+        <w:t>5. Algorithm Implementation &amp; Justification</w:t>
+      </w:r>
+    </w:p>
+    <w:p>
+      <w:pPr>
+        <w:pStyle w:val="Heading2"/>
+      </w:pPr>
+      <w:r>
+        <w:t>Sorting Algorithms</w:t>
+      </w:r>
+    </w:p>
+    <w:p>
+      <w:r>
+        <w:t>Bubble Sort (Simple Implementation):</w:t>
+      </w:r>
+    </w:p>
+    <w:p>
+      <w:pPr>
+        <w:ind w:left="360"/>
+        <w:rPr>
+          <w:i/>
+          <w:iCs/>
+        </w:rPr>
+      </w:pPr>
+      <w:r>
+        <w:rPr>
+          <w:i/>
+          <w:iCs/>
+        </w:rPr>
+        <w:lastRenderedPageBreak/>
+        <w:drawing>
+          <wp:inline distT="0" distB="0" distL="0" distR="0" wp14:anchorId="4AF0E2AD" wp14:editId="1C7D2D6B">
+            <wp:extent cx="5943600" cy="3616960"/>
+            <wp:effectExtent l="0" t="0" r="0" b="2540"/>
+            <wp:docPr id="1264052804" name="Picture 1"/>
+            <wp:cNvGraphicFramePr>
+              <a:graphicFrameLocks xmlns:a="http://schemas.openxmlformats.org/drawingml/2006/main" noChangeAspect="1"/>
+            </wp:cNvGraphicFramePr>
+            <a:graphic xmlns:a="http://schemas.openxmlformats.org/drawingml/2006/main">
+              <a:graphicData uri="http://schemas.openxmlformats.org/drawingml/2006/picture">
+                <pic:pic xmlns:pic="http://schemas.openxmlformats.org/drawingml/2006/picture">
+                  <pic:nvPicPr>
+                    <pic:cNvPr id="1264052804" name=""/>
+                    <pic:cNvPicPr/>
+                  </pic:nvPicPr>
+                  <pic:blipFill>
+                    <a:blip r:embed="rId19"/>
+                    <a:stretch>
+                      <a:fillRect/>
+                    </a:stretch>
+                  </pic:blipFill>
+                  <pic:spPr>
+                    <a:xfrm>
+                      <a:off x="0" y="0"/>
+                      <a:ext cx="5943600" cy="3616960"/>
+                    </a:xfrm>
+                    <a:prstGeom prst="rect">
+                      <a:avLst/>
+                    </a:prstGeom>
+                  </pic:spPr>
+                </pic:pic>
+              </a:graphicData>
+            </a:graphic>
+          </wp:inline>
+        </w:drawing>
+      </w:r>
+      <w:r>
+        <w:rPr>
+          <w:i/>
+          <w:iCs/>
+        </w:rPr>
+        <w:t>Write explanation here.</w:t>
+      </w:r>
+    </w:p>
+    <w:p>
+      <w:pPr>
+        <w:ind w:left="360"/>
+        <w:rPr>
+          <w:i/>
+          <w:iCs/>
+        </w:rPr>
+      </w:pPr>
+      <w:r>
+        <w:rPr>
+          <w:i/>
+          <w:iCs/>
+        </w:rPr>
+        <w:t>Write justification here.</w:t>
+      </w:r>
+    </w:p>
+    <w:p>
+      <w:r>
+        <w:t>Merge Sort (Efficient Implementation):</w:t>
+      </w:r>
+    </w:p>
+    <w:p>
+      <w:pPr>
+        <w:ind w:left="360"/>
+        <w:rPr>
+          <w:i/>
+          <w:iCs/>
+        </w:rPr>
+      </w:pPr>
+      <w:r>
+        <w:rPr>
+          <w:i/>
+          <w:iCs/>
+        </w:rPr>
+        <w:drawing>
+          <wp:inline distT="0" distB="0" distL="0" distR="0" wp14:anchorId="44992DFA" wp14:editId="72EC22B3">
+            <wp:extent cx="5943600" cy="2377440"/>
+            <wp:effectExtent l="0" t="0" r="0" b="3810"/>
+            <wp:docPr id="710052619" name="Picture 1"/>
+            <wp:cNvGraphicFramePr>
+              <a:graphicFrameLocks xmlns:a="http://schemas.openxmlformats.org/drawingml/2006/main" noChangeAspect="1"/>
+            </wp:cNvGraphicFramePr>
+            <a:graphic xmlns:a="http://schemas.openxmlformats.org/drawingml/2006/main">
+              <a:graphicData uri="http://schemas.openxmlformats.org/drawingml/2006/picture">
+                <pic:pic xmlns:pic="http://schemas.openxmlformats.org/drawingml/2006/picture">
+                  <pic:nvPicPr>
+                    <pic:cNvPr id="710052619" name=""/>
+                    <pic:cNvPicPr/>
+                  </pic:nvPicPr>
+                  <pic:blipFill>
+                    <a:blip r:embed="rId20"/>
+                    <a:stretch>
+                      <a:fillRect/>
+                    </a:stretch>
+                  </pic:blipFill>
+                  <pic:spPr>
+                    <a:xfrm>
+                      <a:off x="0" y="0"/>
+                      <a:ext cx="5943600" cy="2377440"/>
+                    </a:xfrm>
+                    <a:prstGeom prst="rect">
+                      <a:avLst/>
+                    </a:prstGeom>
+                  </pic:spPr>
+                </pic:pic>
+              </a:graphicData>
+            </a:graphic>
+          </wp:inline>
+        </w:drawing>
+      </w:r>
+    </w:p>
+    <w:p>
+      <w:pPr>
+        <w:ind w:left="360"/>
+        <w:rPr>
+          <w:i/>
+          <w:iCs/>
+        </w:rPr>
+      </w:pPr>
+      <w:r>
+        <w:rPr>
+          <w:i/>
+          <w:iCs/>
+        </w:rPr>
+        <w:lastRenderedPageBreak/>
+        <w:drawing>
+          <wp:inline distT="0" distB="0" distL="0" distR="0" wp14:anchorId="490FDF2E" wp14:editId="3D56A92B">
+            <wp:extent cx="5943600" cy="6064250"/>
+            <wp:effectExtent l="0" t="0" r="0" b="0"/>
+            <wp:docPr id="2007069319" name="Picture 1"/>
+            <wp:cNvGraphicFramePr>
+              <a:graphicFrameLocks xmlns:a="http://schemas.openxmlformats.org/drawingml/2006/main" noChangeAspect="1"/>
+            </wp:cNvGraphicFramePr>
+            <a:graphic xmlns:a="http://schemas.openxmlformats.org/drawingml/2006/main">
+              <a:graphicData uri="http://schemas.openxmlformats.org/drawingml/2006/picture">
+                <pic:pic xmlns:pic="http://schemas.openxmlformats.org/drawingml/2006/picture">
+                  <pic:nvPicPr>
+                    <pic:cNvPr id="2007069319" name=""/>
+                    <pic:cNvPicPr/>
+                  </pic:nvPicPr>
+                  <pic:blipFill>
+                    <a:blip r:embed="rId21"/>
+                    <a:stretch>
+                      <a:fillRect/>
+                    </a:stretch>
+                  </pic:blipFill>
+                  <pic:spPr>
+                    <a:xfrm>
+                      <a:off x="0" y="0"/>
+                      <a:ext cx="5943600" cy="6064250"/>
+                    </a:xfrm>
+                    <a:prstGeom prst="rect">
+                      <a:avLst/>
+                    </a:prstGeom>
+                  </pic:spPr>
+                </pic:pic>
+              </a:graphicData>
+            </a:graphic>
+          </wp:inline>
+        </w:drawing>
+      </w:r>
+      <w:r>
+        <w:rPr>
+          <w:i/>
+          <w:iCs/>
+        </w:rPr>
+        <w:t>Write explanation here.</w:t>
+      </w:r>
+    </w:p>
+    <w:p>
+      <w:pPr>
+        <w:ind w:left="360"/>
+        <w:rPr>
+          <w:i/>
+          <w:iCs/>
+        </w:rPr>
+      </w:pPr>
+      <w:r>
+        <w:rPr>
+          <w:i/>
+          <w:iCs/>
+        </w:rPr>
+        <w:t>Write justification here.</w:t>
       </w:r>
     </w:p>
     <w:p/>
@@ -371,52 +1195,70 @@
         <w:pStyle w:val="Heading2"/>
       </w:pPr>
       <w:r>
-        <w:t>Justification of Algorithm Choice</w:t>
-      </w:r>
-    </w:p>
-    <w:p>
-      <w:r>
-        <w:rPr>
-          <w:i/>
-          <w:iCs/>
-        </w:rPr>
-        <w:t xml:space="preserve">       Write justification here.</w:t>
-      </w:r>
-    </w:p>
-    <w:p>
-      <w:pPr>
-        <w:pStyle w:val="Heading1"/>
-      </w:pPr>
-      <w:r>
-        <w:t>3. Sales Processing Module</w:t>
-      </w:r>
-    </w:p>
-    <w:p>
-      <w:pPr>
-        <w:pStyle w:val="Heading2"/>
-      </w:pPr>
-      <w:r>
-        <w:t>Problem Analysis and Decomposition for this module</w:t>
+        <w:t>Searching Algorithms</w:t>
+      </w:r>
+    </w:p>
+    <w:p>
+      <w:r>
+        <w:t>Linear Search:</w:t>
       </w:r>
     </w:p>
     <w:p>
       <w:pPr>
         <w:ind w:left="360"/>
-      </w:pPr>
-      <w:r>
-        <w:rPr>
-          <w:i/>
-          <w:iCs/>
-        </w:rPr>
-        <w:t>Write solution here.</w:t>
-      </w:r>
-    </w:p>
-    <w:p>
-      <w:pPr>
-        <w:pStyle w:val="Heading3"/>
-      </w:pPr>
-      <w:r>
-        <w:t>Processing a Transaction</w:t>
+        <w:rPr>
+          <w:i/>
+          <w:iCs/>
+        </w:rPr>
+      </w:pPr>
+      <w:r>
+        <w:rPr>
+          <w:i/>
+          <w:iCs/>
+        </w:rPr>
+        <w:lastRenderedPageBreak/>
+        <w:drawing>
+          <wp:inline distT="0" distB="0" distL="0" distR="0" wp14:anchorId="4E6066BB" wp14:editId="6351FC15">
+            <wp:extent cx="5582429" cy="3772426"/>
+            <wp:effectExtent l="0" t="0" r="0" b="0"/>
+            <wp:docPr id="2124049070" name="Picture 1"/>
+            <wp:cNvGraphicFramePr>
+              <a:graphicFrameLocks xmlns:a="http://schemas.openxmlformats.org/drawingml/2006/main" noChangeAspect="1"/>
+            </wp:cNvGraphicFramePr>
+            <a:graphic xmlns:a="http://schemas.openxmlformats.org/drawingml/2006/main">
+              <a:graphicData uri="http://schemas.openxmlformats.org/drawingml/2006/picture">
+                <pic:pic xmlns:pic="http://schemas.openxmlformats.org/drawingml/2006/picture">
+                  <pic:nvPicPr>
+                    <pic:cNvPr id="2124049070" name=""/>
+                    <pic:cNvPicPr/>
+                  </pic:nvPicPr>
+                  <pic:blipFill>
+                    <a:blip r:embed="rId22"/>
+                    <a:stretch>
+                      <a:fillRect/>
+                    </a:stretch>
+                  </pic:blipFill>
+                  <pic:spPr>
+                    <a:xfrm>
+                      <a:off x="0" y="0"/>
+                      <a:ext cx="5582429" cy="3772426"/>
+                    </a:xfrm>
+                    <a:prstGeom prst="rect">
+                      <a:avLst/>
+                    </a:prstGeom>
+                  </pic:spPr>
+                </pic:pic>
+              </a:graphicData>
+            </a:graphic>
+          </wp:inline>
+        </w:drawing>
+      </w:r>
+      <w:r>
+        <w:rPr>
+          <w:i/>
+          <w:iCs/>
+        </w:rPr>
+        <w:t>Write explanation here.</w:t>
       </w:r>
     </w:p>
     <w:p>
@@ -432,7 +1274,12 @@
           <w:i/>
           <w:iCs/>
         </w:rPr>
-        <w:t>Write pseudocode here.</w:t>
+        <w:t>Write justification here.</w:t>
+      </w:r>
+    </w:p>
+    <w:p>
+      <w:r>
+        <w:t>Binary Search:</w:t>
       </w:r>
     </w:p>
     <w:p>
@@ -448,502 +1295,43 @@
           <w:i/>
           <w:iCs/>
         </w:rPr>
-        <w:t>Flowchart here.</w:t>
-      </w:r>
-    </w:p>
-    <w:p>
-      <w:pPr>
-        <w:pStyle w:val="Heading3"/>
-      </w:pPr>
-      <w:r>
-        <w:t>Generating Receipts</w:t>
-      </w:r>
-    </w:p>
-    <w:p>
-      <w:pPr>
-        <w:ind w:left="360"/>
-        <w:rPr>
-          <w:i/>
-          <w:iCs/>
-        </w:rPr>
-      </w:pPr>
-      <w:r>
-        <w:rPr>
-          <w:i/>
-          <w:iCs/>
-        </w:rPr>
-        <w:t>Write pseudocode here.</w:t>
-      </w:r>
-    </w:p>
-    <w:p>
-      <w:pPr>
-        <w:ind w:left="360"/>
-        <w:rPr>
-          <w:i/>
-          <w:iCs/>
-        </w:rPr>
-      </w:pPr>
-      <w:r>
-        <w:rPr>
-          <w:i/>
-          <w:iCs/>
-        </w:rPr>
-        <w:t>Flowchart here.</w:t>
-      </w:r>
-    </w:p>
-    <w:p>
-      <w:pPr>
-        <w:pStyle w:val="Heading3"/>
-      </w:pPr>
-      <w:r>
-        <w:t>Discount Calculation</w:t>
-      </w:r>
-    </w:p>
-    <w:p>
-      <w:pPr>
-        <w:ind w:left="360"/>
-        <w:rPr>
-          <w:i/>
-          <w:iCs/>
-        </w:rPr>
-      </w:pPr>
-      <w:r>
-        <w:rPr>
-          <w:i/>
-          <w:iCs/>
-        </w:rPr>
-        <w:t>Write pseudocode here.</w:t>
-      </w:r>
-    </w:p>
-    <w:p>
-      <w:pPr>
-        <w:ind w:left="360"/>
-        <w:rPr>
-          <w:i/>
-          <w:iCs/>
-        </w:rPr>
-      </w:pPr>
-      <w:r>
-        <w:rPr>
-          <w:i/>
-          <w:iCs/>
-        </w:rPr>
-        <w:t>Flowchart here.</w:t>
-      </w:r>
-    </w:p>
-    <w:p>
-      <w:pPr>
-        <w:pStyle w:val="Heading1"/>
-      </w:pPr>
-      <w:r>
-        <w:t>4. Reporting Module</w:t>
-      </w:r>
-    </w:p>
-    <w:p>
-      <w:pPr>
-        <w:pStyle w:val="Heading2"/>
-      </w:pPr>
-      <w:r>
-        <w:t>Statistical Analysis</w:t>
-      </w:r>
-    </w:p>
-    <w:p>
-      <w:pPr>
-        <w:rPr>
-          <w:i/>
-          <w:iCs/>
-        </w:rPr>
-      </w:pPr>
-      <w:r>
-        <w:rPr>
-          <w:i/>
-          <w:iCs/>
-        </w:rPr>
-        <w:t>Problem Analysis and Decomposition</w:t>
-      </w:r>
-    </w:p>
-    <w:p>
-      <w:pPr>
-        <w:rPr>
-          <w:i/>
-          <w:iCs/>
-        </w:rPr>
-      </w:pPr>
-      <w:r>
-        <w:rPr>
-          <w:i/>
-          <w:iCs/>
-        </w:rPr>
-        <w:t>Write solution here.</w:t>
-      </w:r>
-    </w:p>
-    <w:p>
-      <w:pPr>
-        <w:pStyle w:val="Heading2"/>
-      </w:pPr>
-      <w:r>
         <w:lastRenderedPageBreak/>
-        <w:t>Product Analysis</w:t>
-      </w:r>
-    </w:p>
-    <w:p>
-      <w:pPr>
-        <w:rPr>
-          <w:i/>
-          <w:iCs/>
-        </w:rPr>
-      </w:pPr>
-      <w:r>
-        <w:rPr>
-          <w:i/>
-          <w:iCs/>
-        </w:rPr>
-        <w:t>Problem Analysis and Decomposition</w:t>
-      </w:r>
-    </w:p>
-    <w:p>
-      <w:pPr>
-        <w:rPr>
-          <w:i/>
-          <w:iCs/>
-        </w:rPr>
-      </w:pPr>
-      <w:r>
-        <w:rPr>
-          <w:i/>
-          <w:iCs/>
-        </w:rPr>
-        <w:t>Write solution here.</w:t>
-      </w:r>
-    </w:p>
-    <w:p>
-      <w:pPr>
-        <w:pStyle w:val="Heading2"/>
-      </w:pPr>
-      <w:r>
-        <w:t>Correlation Analysis</w:t>
-      </w:r>
-    </w:p>
-    <w:p>
-      <w:pPr>
-        <w:rPr>
-          <w:i/>
-          <w:iCs/>
-        </w:rPr>
-      </w:pPr>
-      <w:r>
-        <w:rPr>
-          <w:i/>
-          <w:iCs/>
-        </w:rPr>
-        <w:t>Problem Analysis and Decomposition</w:t>
-      </w:r>
-    </w:p>
-    <w:p>
-      <w:pPr>
-        <w:rPr>
-          <w:i/>
-          <w:iCs/>
-        </w:rPr>
-      </w:pPr>
-      <w:r>
-        <w:rPr>
-          <w:i/>
-          <w:iCs/>
-        </w:rPr>
-        <w:t>Write solution here.</w:t>
-      </w:r>
-    </w:p>
-    <w:p>
-      <w:pPr>
-        <w:pStyle w:val="Heading2"/>
-      </w:pPr>
-      <w:r>
-        <w:t>Probability Analysis</w:t>
-      </w:r>
-    </w:p>
-    <w:p>
-      <w:pPr>
-        <w:rPr>
-          <w:i/>
-          <w:iCs/>
-        </w:rPr>
-      </w:pPr>
-      <w:r>
-        <w:rPr>
-          <w:i/>
-          <w:iCs/>
-        </w:rPr>
-        <w:t>Problem Analysis and Decomposition</w:t>
-      </w:r>
-    </w:p>
-    <w:p>
-      <w:pPr>
-        <w:rPr>
-          <w:i/>
-          <w:iCs/>
-        </w:rPr>
-      </w:pPr>
-      <w:r>
-        <w:rPr>
-          <w:i/>
-          <w:iCs/>
-        </w:rPr>
-        <w:t>Write solution here.</w:t>
-      </w:r>
-    </w:p>
-    <w:p>
-      <w:pPr>
-        <w:pStyle w:val="Heading2"/>
-      </w:pPr>
-      <w:r>
-        <w:t>Trend Analysis</w:t>
-      </w:r>
-    </w:p>
-    <w:p>
-      <w:pPr>
-        <w:rPr>
-          <w:i/>
-          <w:iCs/>
-        </w:rPr>
-      </w:pPr>
-      <w:r>
-        <w:rPr>
-          <w:i/>
-          <w:iCs/>
-        </w:rPr>
-        <w:t>Problem Analysis and Decomposition</w:t>
-      </w:r>
-    </w:p>
-    <w:p>
-      <w:pPr>
-        <w:rPr>
-          <w:i/>
-          <w:iCs/>
-        </w:rPr>
-      </w:pPr>
-      <w:r>
-        <w:rPr>
-          <w:i/>
-          <w:iCs/>
-        </w:rPr>
-        <w:t>Write solution here.</w:t>
-      </w:r>
-    </w:p>
-    <w:p>
-      <w:pPr>
-        <w:pStyle w:val="Heading1"/>
-      </w:pPr>
-      <w:r>
-        <w:t>5. Algorithm Implementation &amp; Justification</w:t>
-      </w:r>
-    </w:p>
-    <w:p>
-      <w:pPr>
-        <w:pStyle w:val="Heading2"/>
-      </w:pPr>
-      <w:r>
-        <w:t>Sorting Algorithms</w:t>
-      </w:r>
-    </w:p>
-    <w:p>
-      <w:r>
-        <w:t>Bubble Sort (Simple Implementation):</w:t>
-      </w:r>
-    </w:p>
-    <w:p>
-      <w:pPr>
-        <w:ind w:left="360"/>
-        <w:rPr>
-          <w:i/>
-          <w:iCs/>
-        </w:rPr>
-      </w:pPr>
-      <w:r>
-        <w:rPr>
-          <w:i/>
-          <w:iCs/>
-        </w:rPr>
-        <w:t>Write pseudocode here.</w:t>
-      </w:r>
-    </w:p>
-    <w:p>
-      <w:pPr>
-        <w:ind w:left="360"/>
-        <w:rPr>
-          <w:i/>
-          <w:iCs/>
-        </w:rPr>
-      </w:pPr>
-      <w:r>
-        <w:rPr>
-          <w:i/>
-          <w:iCs/>
-        </w:rPr>
-        <w:t>Write explanation here.</w:t>
-      </w:r>
-    </w:p>
-    <w:p>
-      <w:pPr>
-        <w:ind w:left="360"/>
-        <w:rPr>
-          <w:i/>
-          <w:iCs/>
-        </w:rPr>
-      </w:pPr>
-      <w:r>
-        <w:rPr>
-          <w:i/>
-          <w:iCs/>
-        </w:rPr>
-        <w:t>Write justification here.</w:t>
-      </w:r>
-    </w:p>
-    <w:p>
-      <w:r>
-        <w:t>Merge Sort (Efficient Implementation):</w:t>
-      </w:r>
-    </w:p>
-    <w:p>
-      <w:pPr>
-        <w:ind w:left="360"/>
-        <w:rPr>
-          <w:i/>
-          <w:iCs/>
-        </w:rPr>
-      </w:pPr>
-      <w:r>
-        <w:rPr>
-          <w:i/>
-          <w:iCs/>
-        </w:rPr>
-        <w:t>Write pseudocode here.</w:t>
-      </w:r>
-    </w:p>
-    <w:p>
-      <w:pPr>
-        <w:ind w:left="360"/>
-        <w:rPr>
-          <w:i/>
-          <w:iCs/>
-        </w:rPr>
-      </w:pPr>
-      <w:r>
-        <w:rPr>
-          <w:i/>
-          <w:iCs/>
-        </w:rPr>
-        <w:t>Write explanation here.</w:t>
-      </w:r>
-    </w:p>
-    <w:p>
-      <w:pPr>
-        <w:ind w:left="360"/>
-        <w:rPr>
-          <w:i/>
-          <w:iCs/>
-        </w:rPr>
-      </w:pPr>
-      <w:r>
-        <w:rPr>
-          <w:i/>
-          <w:iCs/>
-        </w:rPr>
-        <w:t>Write justification here.</w:t>
-      </w:r>
-    </w:p>
-    <w:p/>
-    <w:p>
-      <w:pPr>
-        <w:pStyle w:val="Heading2"/>
-      </w:pPr>
-      <w:r>
-        <w:t>Searching Algorithms</w:t>
-      </w:r>
-    </w:p>
-    <w:p>
-      <w:r>
-        <w:t>Linear Search:</w:t>
-      </w:r>
-    </w:p>
-    <w:p>
-      <w:pPr>
-        <w:ind w:left="360"/>
-        <w:rPr>
-          <w:i/>
-          <w:iCs/>
-        </w:rPr>
-      </w:pPr>
-      <w:r>
-        <w:rPr>
-          <w:i/>
-          <w:iCs/>
-        </w:rPr>
-        <w:lastRenderedPageBreak/>
-        <w:t>Write pseudocode here.</w:t>
-      </w:r>
-    </w:p>
-    <w:p>
-      <w:pPr>
-        <w:ind w:left="360"/>
-        <w:rPr>
-          <w:i/>
-          <w:iCs/>
-        </w:rPr>
-      </w:pPr>
-      <w:r>
-        <w:rPr>
-          <w:i/>
-          <w:iCs/>
-        </w:rPr>
-        <w:t>Write explanation here.</w:t>
-      </w:r>
-    </w:p>
-    <w:p>
-      <w:pPr>
-        <w:ind w:left="360"/>
-        <w:rPr>
-          <w:i/>
-          <w:iCs/>
-        </w:rPr>
-      </w:pPr>
-      <w:r>
-        <w:rPr>
-          <w:i/>
-          <w:iCs/>
-        </w:rPr>
-        <w:t>Write justification here.</w:t>
-      </w:r>
-    </w:p>
-    <w:p>
-      <w:r>
-        <w:t>Binary Search:</w:t>
-      </w:r>
-    </w:p>
-    <w:p>
-      <w:pPr>
-        <w:ind w:left="360"/>
-        <w:rPr>
-          <w:i/>
-          <w:iCs/>
-        </w:rPr>
-      </w:pPr>
-      <w:r>
-        <w:rPr>
-          <w:i/>
-          <w:iCs/>
-        </w:rPr>
-        <w:t>Write pseudocode here.</w:t>
-      </w:r>
-    </w:p>
-    <w:p>
-      <w:pPr>
-        <w:ind w:left="360"/>
-        <w:rPr>
-          <w:i/>
-          <w:iCs/>
-        </w:rPr>
-      </w:pPr>
+        <w:drawing>
+          <wp:inline distT="0" distB="0" distL="0" distR="0" wp14:anchorId="121D2031" wp14:editId="65722E2D">
+            <wp:extent cx="5943600" cy="3864610"/>
+            <wp:effectExtent l="0" t="0" r="0" b="2540"/>
+            <wp:docPr id="1463206062" name="Picture 1"/>
+            <wp:cNvGraphicFramePr>
+              <a:graphicFrameLocks xmlns:a="http://schemas.openxmlformats.org/drawingml/2006/main" noChangeAspect="1"/>
+            </wp:cNvGraphicFramePr>
+            <a:graphic xmlns:a="http://schemas.openxmlformats.org/drawingml/2006/main">
+              <a:graphicData uri="http://schemas.openxmlformats.org/drawingml/2006/picture">
+                <pic:pic xmlns:pic="http://schemas.openxmlformats.org/drawingml/2006/picture">
+                  <pic:nvPicPr>
+                    <pic:cNvPr id="1463206062" name=""/>
+                    <pic:cNvPicPr/>
+                  </pic:nvPicPr>
+                  <pic:blipFill>
+                    <a:blip r:embed="rId23"/>
+                    <a:stretch>
+                      <a:fillRect/>
+                    </a:stretch>
+                  </pic:blipFill>
+                  <pic:spPr>
+                    <a:xfrm>
+                      <a:off x="0" y="0"/>
+                      <a:ext cx="5943600" cy="3864610"/>
+                    </a:xfrm>
+                    <a:prstGeom prst="rect">
+                      <a:avLst/>
+                    </a:prstGeom>
+                  </pic:spPr>
+                </pic:pic>
+              </a:graphicData>
+            </a:graphic>
+          </wp:inline>
+        </w:drawing>
+      </w:r>
       <w:r>
         <w:rPr>
           <w:i/>
@@ -1060,7 +1448,7 @@
     </w:p>
     <w:p/>
     <w:sectPr>
-      <w:headerReference w:type="default" r:id="rId10"/>
+      <w:headerReference w:type="default" r:id="rId24"/>
       <w:pgSz w:w="12240" w:h="15840"/>
       <w:pgMar w:top="1440" w:right="1440" w:bottom="1440" w:left="1440" w:header="708" w:footer="708" w:gutter="0"/>
       <w:cols w:space="708"/>
@@ -5070,6 +5458,18 @@
 </file>
 
 <file path=customXml/item2.xml><?xml version="1.0" encoding="utf-8"?>
+<p:properties xmlns:p="http://schemas.microsoft.com/office/2006/metadata/properties" xmlns:xsi="http://www.w3.org/2001/XMLSchema-instance" xmlns:pc="http://schemas.microsoft.com/office/infopath/2007/PartnerControls">
+  <documentManagement>
+    <TaxCatchAll xmlns="28175f85-aaa6-450f-8e62-bb2d8657c111" xsi:nil="true"/>
+    <lcf76f155ced4ddcb4097134ff3c332f xmlns="c0636a0e-6a5d-4f3a-8cec-2ed9d7e96064">
+      <Terms xmlns="http://schemas.microsoft.com/office/infopath/2007/PartnerControls"/>
+    </lcf76f155ced4ddcb4097134ff3c332f>
+    <DocumentType xmlns="c0636a0e-6a5d-4f3a-8cec-2ed9d7e96064" xsi:nil="true"/>
+  </documentManagement>
+</p:properties>
+</file>
+
+<file path=customXml/item3.xml><?xml version="1.0" encoding="utf-8"?>
 <ct:contentTypeSchema xmlns:ct="http://schemas.microsoft.com/office/2006/metadata/contentType" xmlns:ma="http://schemas.microsoft.com/office/2006/metadata/properties/metaAttributes" ct:_="" ma:_="" ma:contentTypeName="Document" ma:contentTypeID="0x0101007BB085E912FEB648B2192060B32B0D81" ma:contentTypeVersion="13" ma:contentTypeDescription="Create a new document." ma:contentTypeScope="" ma:versionID="86d586ee750db57df4bf82dbbd148a8d">
   <xsd:schema xmlns:xsd="http://www.w3.org/2001/XMLSchema" xmlns:xs="http://www.w3.org/2001/XMLSchema" xmlns:p="http://schemas.microsoft.com/office/2006/metadata/properties" xmlns:ns2="c0636a0e-6a5d-4f3a-8cec-2ed9d7e96064" xmlns:ns3="28175f85-aaa6-450f-8e62-bb2d8657c111" targetNamespace="http://schemas.microsoft.com/office/2006/metadata/properties" ma:root="true" ma:fieldsID="b83bdf18099a32914c9c196890c95f2f" ns2:_="" ns3:_="">
     <xsd:import namespace="c0636a0e-6a5d-4f3a-8cec-2ed9d7e96064"/>
@@ -5283,18 +5683,6 @@
 </ct:contentTypeSchema>
 </file>
 
-<file path=customXml/item3.xml><?xml version="1.0" encoding="utf-8"?>
-<p:properties xmlns:p="http://schemas.microsoft.com/office/2006/metadata/properties" xmlns:xsi="http://www.w3.org/2001/XMLSchema-instance" xmlns:pc="http://schemas.microsoft.com/office/infopath/2007/PartnerControls">
-  <documentManagement>
-    <TaxCatchAll xmlns="28175f85-aaa6-450f-8e62-bb2d8657c111" xsi:nil="true"/>
-    <lcf76f155ced4ddcb4097134ff3c332f xmlns="c0636a0e-6a5d-4f3a-8cec-2ed9d7e96064">
-      <Terms xmlns="http://schemas.microsoft.com/office/infopath/2007/PartnerControls"/>
-    </lcf76f155ced4ddcb4097134ff3c332f>
-    <DocumentType xmlns="c0636a0e-6a5d-4f3a-8cec-2ed9d7e96064" xsi:nil="true"/>
-  </documentManagement>
-</p:properties>
-</file>
-
 <file path=customXml/itemProps1.xml><?xml version="1.0" encoding="utf-8"?>
 <ds:datastoreItem xmlns:ds="http://schemas.openxmlformats.org/officeDocument/2006/customXml" ds:itemID="{2926E83F-1676-42F0-A31A-71D31A5A68A6}">
   <ds:schemaRefs>
@@ -5304,6 +5692,17 @@
 </file>
 
 <file path=customXml/itemProps2.xml><?xml version="1.0" encoding="utf-8"?>
+<ds:datastoreItem xmlns:ds="http://schemas.openxmlformats.org/officeDocument/2006/customXml" ds:itemID="{5E02AC27-982B-4880-BB9A-9125B4261ADF}">
+  <ds:schemaRefs>
+    <ds:schemaRef ds:uri="http://schemas.microsoft.com/office/2006/metadata/properties"/>
+    <ds:schemaRef ds:uri="http://schemas.microsoft.com/office/infopath/2007/PartnerControls"/>
+    <ds:schemaRef ds:uri="28175f85-aaa6-450f-8e62-bb2d8657c111"/>
+    <ds:schemaRef ds:uri="c0636a0e-6a5d-4f3a-8cec-2ed9d7e96064"/>
+  </ds:schemaRefs>
+</ds:datastoreItem>
+</file>
+
+<file path=customXml/itemProps3.xml><?xml version="1.0" encoding="utf-8"?>
 <ds:datastoreItem xmlns:ds="http://schemas.openxmlformats.org/officeDocument/2006/customXml" ds:itemID="{8F371CD2-5B9A-449B-90F5-D8715DCC4E88}">
   <ds:schemaRefs>
     <ds:schemaRef ds:uri="http://schemas.microsoft.com/office/2006/metadata/contentType"/>
@@ -5320,15 +5719,4 @@
     <ds:schemaRef ds:uri="http://schemas.microsoft.com/internal/obd"/>
   </ds:schemaRefs>
 </ds:datastoreItem>
-</file>
-
-<file path=customXml/itemProps3.xml><?xml version="1.0" encoding="utf-8"?>
-<ds:datastoreItem xmlns:ds="http://schemas.openxmlformats.org/officeDocument/2006/customXml" ds:itemID="{5E02AC27-982B-4880-BB9A-9125B4261ADF}">
-  <ds:schemaRefs>
-    <ds:schemaRef ds:uri="http://schemas.microsoft.com/office/2006/metadata/properties"/>
-    <ds:schemaRef ds:uri="http://schemas.microsoft.com/office/infopath/2007/PartnerControls"/>
-    <ds:schemaRef ds:uri="28175f85-aaa6-450f-8e62-bb2d8657c111"/>
-    <ds:schemaRef ds:uri="c0636a0e-6a5d-4f3a-8cec-2ed9d7e96064"/>
-  </ds:schemaRefs>
-</ds:datastoreItem>
 </file>
</xml_diff>